<commit_message>
Covid19 Case Study Report India.docx
Complete Report
</commit_message>
<xml_diff>
--- a/Covid19 Case Study Report India.docx
+++ b/Covid19 Case Study Report India.docx
@@ -75,39 +75,7 @@
           <w:szCs w:val="21"/>
           <w:shd w:val="clear" w:color="auto" w:fill="FFFFFF"/>
         </w:rPr>
-        <w:t xml:space="preserve">Covid19 cases are on rise in </w:t>
-      </w:r>
-      <w:r>
-        <w:rPr>
-          <w:color w:val="002060"/>
-          <w:szCs w:val="21"/>
-          <w:shd w:val="clear" w:color="auto" w:fill="FFFFFF"/>
-        </w:rPr>
-        <w:t>India;</w:t>
-      </w:r>
-      <w:r>
-        <w:rPr>
-          <w:color w:val="002060"/>
-          <w:szCs w:val="21"/>
-          <w:shd w:val="clear" w:color="auto" w:fill="FFFFFF"/>
-        </w:rPr>
-        <w:t xml:space="preserve"> under this </w:t>
-      </w:r>
-      <w:r>
-        <w:rPr>
-          <w:color w:val="002060"/>
-          <w:szCs w:val="21"/>
-          <w:shd w:val="clear" w:color="auto" w:fill="FFFFFF"/>
-        </w:rPr>
-        <w:t>assignment,</w:t>
-      </w:r>
-      <w:r>
-        <w:rPr>
-          <w:color w:val="002060"/>
-          <w:szCs w:val="21"/>
-          <w:shd w:val="clear" w:color="auto" w:fill="FFFFFF"/>
-        </w:rPr>
-        <w:t xml:space="preserve"> we have performed some preliminary analysis for Covid19 cases in India. In this case study we </w:t>
+        <w:t xml:space="preserve">Covid19 cases are on rise in India; under this assignment, we have performed some preliminary analysis for Covid19 cases in India. In this case study we </w:t>
       </w:r>
       <w:r>
         <w:rPr>
@@ -139,7 +107,15 @@
           <w:szCs w:val="21"/>
           <w:shd w:val="clear" w:color="auto" w:fill="FFFFFF"/>
         </w:rPr>
-        <w:t xml:space="preserve"> on the below use case</w:t>
+        <w:t xml:space="preserve"> on the below </w:t>
+      </w:r>
+      <w:r>
+        <w:rPr>
+          <w:color w:val="002060"/>
+          <w:szCs w:val="21"/>
+          <w:shd w:val="clear" w:color="auto" w:fill="FFFFFF"/>
+        </w:rPr>
+        <w:t>problem statement</w:t>
       </w:r>
       <w:r>
         <w:rPr>
@@ -560,29 +536,231 @@
           <w:szCs w:val="21"/>
           <w:shd w:val="clear" w:color="auto" w:fill="FFFFFF"/>
         </w:rPr>
-        <w:t>positive,</w:t>
-      </w:r>
-      <w:r>
-        <w:rPr>
-          <w:color w:val="002060"/>
-          <w:szCs w:val="21"/>
-          <w:shd w:val="clear" w:color="auto" w:fill="FFFFFF"/>
-        </w:rPr>
-        <w:t xml:space="preserve"> % negative e.t.c.</w:t>
-      </w:r>
-    </w:p>
-    <w:p>
-      <w:pPr>
-        <w:pStyle w:val="Heading2"/>
+        <w:t>positive, % negative e.t.c.</w:t>
+      </w:r>
+    </w:p>
+    <w:p>
+      <w:pPr>
+        <w:pStyle w:val="ListParagraph"/>
+        <w:numPr>
+          <w:ilvl w:val="0"/>
+          <w:numId w:val="6"/>
+        </w:numPr>
+        <w:rPr>
+          <w:color w:val="002060"/>
+          <w:szCs w:val="21"/>
+          <w:shd w:val="clear" w:color="auto" w:fill="FFFFFF"/>
+        </w:rPr>
+      </w:pPr>
+      <w:r>
+        <w:rPr>
+          <w:b/>
+          <w:color w:val="002060"/>
+          <w:szCs w:val="21"/>
+          <w:u w:val="single"/>
+          <w:shd w:val="clear" w:color="auto" w:fill="FFFFFF"/>
+        </w:rPr>
+        <w:t>Visualization for India state map:</w:t>
+      </w:r>
+      <w:r>
+        <w:rPr>
+          <w:color w:val="002060"/>
+          <w:szCs w:val="21"/>
+          <w:shd w:val="clear" w:color="auto" w:fill="FFFFFF"/>
+        </w:rPr>
+        <w:t xml:space="preserve"> Below json has been used to create </w:t>
+      </w:r>
+      <w:r>
+        <w:rPr>
+          <w:color w:val="002060"/>
+          <w:szCs w:val="21"/>
+          <w:shd w:val="clear" w:color="auto" w:fill="FFFFFF"/>
+        </w:rPr>
+        <w:t>Choropleth</w:t>
+      </w:r>
+      <w:r>
+        <w:rPr>
+          <w:color w:val="002060"/>
+          <w:szCs w:val="21"/>
+          <w:shd w:val="clear" w:color="auto" w:fill="FFFFFF"/>
+        </w:rPr>
+        <w:t xml:space="preserve"> maps, the json is specific to Indian States.</w:t>
+      </w:r>
+    </w:p>
+    <w:p>
+      <w:pPr>
+        <w:pStyle w:val="ListParagraph"/>
+        <w:ind w:left="1080"/>
+        <w:rPr>
+          <w:color w:val="002060"/>
+          <w:szCs w:val="21"/>
+          <w:shd w:val="clear" w:color="auto" w:fill="FFFFFF"/>
+        </w:rPr>
+      </w:pPr>
+      <w:hyperlink r:id="rId6" w:anchor="file-states2-json" w:history="1">
+        <w:r>
+          <w:rPr>
+            <w:rStyle w:val="Hyperlink"/>
+            <w:szCs w:val="21"/>
+            <w:shd w:val="clear" w:color="auto" w:fill="FFFFFF"/>
+          </w:rPr>
+          <w:t>https://gist.github.com/ProProgrammer/781d5fbcb1d4364616c5#file-states2-json</w:t>
+        </w:r>
+      </w:hyperlink>
+    </w:p>
+    <w:p>
+      <w:pPr>
+        <w:pStyle w:val="ListParagraph"/>
+        <w:ind w:left="1080"/>
+        <w:rPr>
+          <w:color w:val="002060"/>
+          <w:szCs w:val="21"/>
+          <w:shd w:val="clear" w:color="auto" w:fill="FFFFFF"/>
+        </w:rPr>
+      </w:pPr>
+    </w:p>
+    <w:p>
+      <w:pPr>
+        <w:pStyle w:val="ListParagraph"/>
+        <w:ind w:left="1080"/>
+        <w:rPr>
+          <w:color w:val="002060"/>
+          <w:szCs w:val="21"/>
+          <w:shd w:val="clear" w:color="auto" w:fill="FFFFFF"/>
+        </w:rPr>
+      </w:pPr>
+    </w:p>
+    <w:p>
+      <w:pPr>
+        <w:pStyle w:val="ListParagraph"/>
+        <w:numPr>
+          <w:ilvl w:val="0"/>
+          <w:numId w:val="6"/>
+        </w:numPr>
+        <w:rPr>
+          <w:color w:val="002060"/>
+          <w:szCs w:val="21"/>
+          <w:shd w:val="clear" w:color="auto" w:fill="FFFFFF"/>
+        </w:rPr>
+      </w:pPr>
+      <w:r>
+        <w:rPr>
+          <w:b/>
+          <w:color w:val="002060"/>
+          <w:szCs w:val="21"/>
+          <w:u w:val="single"/>
+          <w:shd w:val="clear" w:color="auto" w:fill="FFFFFF"/>
+        </w:rPr>
+        <w:lastRenderedPageBreak/>
+        <w:t>Foursquare API Documentation:</w:t>
+      </w:r>
+      <w:r>
+        <w:rPr>
+          <w:color w:val="002060"/>
+          <w:szCs w:val="21"/>
+          <w:shd w:val="clear" w:color="auto" w:fill="FFFFFF"/>
+        </w:rPr>
+        <w:t xml:space="preserve"> All documentation related to foursquare API end point present in the below location</w:t>
+      </w:r>
+    </w:p>
+    <w:p>
+      <w:pPr>
+        <w:pStyle w:val="ListParagraph"/>
+        <w:ind w:left="1080"/>
+      </w:pPr>
+      <w:hyperlink r:id="rId7" w:history="1">
+        <w:r>
+          <w:rPr>
+            <w:rStyle w:val="Hyperlink"/>
+          </w:rPr>
+          <w:t>https://developer.foursquare.com/docs/places-api/endpoints/</w:t>
+        </w:r>
+      </w:hyperlink>
+    </w:p>
+    <w:p>
+      <w:pPr>
+        <w:pStyle w:val="ListParagraph"/>
+        <w:ind w:left="1080"/>
+      </w:pPr>
+    </w:p>
+    <w:p>
+      <w:pPr>
+        <w:pStyle w:val="ListParagraph"/>
+        <w:ind w:left="1080"/>
+        <w:rPr>
+          <w:color w:val="002060"/>
+          <w:szCs w:val="21"/>
+          <w:shd w:val="clear" w:color="auto" w:fill="FFFFFF"/>
+        </w:rPr>
+      </w:pPr>
+      <w:proofErr w:type="gramStart"/>
+      <w:r>
+        <w:rPr>
+          <w:color w:val="002060"/>
+          <w:szCs w:val="21"/>
+          <w:shd w:val="clear" w:color="auto" w:fill="FFFFFF"/>
+        </w:rPr>
+        <w:t>Also</w:t>
+      </w:r>
+      <w:proofErr w:type="gramEnd"/>
+      <w:r>
+        <w:rPr>
+          <w:color w:val="002060"/>
+          <w:szCs w:val="21"/>
+          <w:shd w:val="clear" w:color="auto" w:fill="FFFFFF"/>
+        </w:rPr>
+        <w:t xml:space="preserve"> </w:t>
+      </w:r>
+      <w:r>
+        <w:rPr>
+          <w:color w:val="002060"/>
+          <w:szCs w:val="21"/>
+          <w:shd w:val="clear" w:color="auto" w:fill="FFFFFF"/>
+        </w:rPr>
+        <w:t>since we are only working towards retrieving the list of Hospitals we have used category specific information’s from the below link which is also part of foursquare API documentation.</w:t>
+      </w:r>
+    </w:p>
+    <w:p>
+      <w:pPr>
+        <w:pStyle w:val="ListParagraph"/>
+        <w:ind w:left="1080"/>
+        <w:rPr>
+          <w:color w:val="002060"/>
+          <w:szCs w:val="21"/>
+          <w:shd w:val="clear" w:color="auto" w:fill="FFFFFF"/>
+        </w:rPr>
+      </w:pPr>
+      <w:hyperlink r:id="rId8" w:history="1">
+        <w:r>
+          <w:rPr>
+            <w:rStyle w:val="Hyperlink"/>
+            <w:szCs w:val="21"/>
+            <w:shd w:val="clear" w:color="auto" w:fill="FFFFFF"/>
+          </w:rPr>
+          <w:t>https://developer.foursquare.com/docs/build-with-foursquare/categories/</w:t>
+        </w:r>
+      </w:hyperlink>
+    </w:p>
+    <w:p>
+      <w:pPr>
+        <w:pStyle w:val="ListParagraph"/>
+        <w:ind w:left="1080"/>
+        <w:rPr>
+          <w:color w:val="002060"/>
+          <w:szCs w:val="21"/>
+          <w:shd w:val="clear" w:color="auto" w:fill="FFFFFF"/>
+        </w:rPr>
+      </w:pPr>
+    </w:p>
+    <w:p>
+      <w:pPr>
+        <w:pStyle w:val="Heading1"/>
       </w:pPr>
       <w:r>
         <w:t xml:space="preserve">     </w:t>
       </w:r>
       <w:r>
-        <w:t xml:space="preserve">Data </w:t>
-      </w:r>
-      <w:r>
-        <w:t>Cleaning</w:t>
+        <w:t>Data Cleaning</w:t>
       </w:r>
       <w:r>
         <w:t xml:space="preserve"> and manipulation</w:t>
@@ -669,7 +847,6 @@
           <w:szCs w:val="21"/>
           <w:shd w:val="clear" w:color="auto" w:fill="FFFFFF"/>
         </w:rPr>
-        <w:lastRenderedPageBreak/>
         <w:t>Recovered</w:t>
       </w:r>
     </w:p>
@@ -740,15 +917,7 @@
           <w:szCs w:val="21"/>
           <w:shd w:val="clear" w:color="auto" w:fill="FFFFFF"/>
         </w:rPr>
-        <w:t>tate wise</w:t>
-      </w:r>
-      <w:r>
-        <w:rPr>
-          <w:color w:val="002060"/>
-          <w:szCs w:val="21"/>
-          <w:shd w:val="clear" w:color="auto" w:fill="FFFFFF"/>
-        </w:rPr>
-        <w:t xml:space="preserve"> test count data, contains date wise cummulative count of test conducted for each state</w:t>
+        <w:t>tate wise test count data, contains date wise cummulative count of test conducted for each state</w:t>
       </w:r>
       <w:r>
         <w:rPr>
@@ -907,6 +1076,48 @@
     </w:p>
     <w:p>
       <w:pPr>
+        <w:ind w:left="360"/>
+        <w:rPr>
+          <w:b/>
+          <w:color w:val="002060"/>
+          <w:szCs w:val="21"/>
+          <w:u w:val="single"/>
+          <w:shd w:val="clear" w:color="auto" w:fill="FFFFFF"/>
+        </w:rPr>
+      </w:pPr>
+      <w:r>
+        <w:rPr>
+          <w:b/>
+          <w:color w:val="002060"/>
+          <w:szCs w:val="21"/>
+          <w:u w:val="single"/>
+          <w:shd w:val="clear" w:color="auto" w:fill="FFFFFF"/>
+        </w:rPr>
+        <w:t xml:space="preserve">Covid19 Full </w:t>
+      </w:r>
+      <w:r>
+        <w:rPr>
+          <w:b/>
+          <w:color w:val="002060"/>
+          <w:szCs w:val="21"/>
+          <w:u w:val="single"/>
+          <w:shd w:val="clear" w:color="auto" w:fill="FFFFFF"/>
+        </w:rPr>
+        <w:t>Stat</w:t>
+      </w:r>
+      <w:r>
+        <w:rPr>
+          <w:b/>
+          <w:color w:val="002060"/>
+          <w:szCs w:val="21"/>
+          <w:u w:val="single"/>
+          <w:shd w:val="clear" w:color="auto" w:fill="FFFFFF"/>
+        </w:rPr>
+        <w:t xml:space="preserve"> </w:t>
+      </w:r>
+    </w:p>
+    <w:p>
+      <w:pPr>
         <w:pStyle w:val="ListParagraph"/>
         <w:numPr>
           <w:ilvl w:val="0"/>
@@ -1079,6 +1290,486 @@
           <w:shd w:val="clear" w:color="auto" w:fill="FFFFFF"/>
         </w:rPr>
         <w:t>Longitude</w:t>
+      </w:r>
+    </w:p>
+    <w:p>
+      <w:pPr>
+        <w:ind w:left="360"/>
+        <w:rPr>
+          <w:color w:val="002060"/>
+          <w:szCs w:val="21"/>
+          <w:shd w:val="clear" w:color="auto" w:fill="FFFFFF"/>
+        </w:rPr>
+      </w:pPr>
+    </w:p>
+    <w:p>
+      <w:pPr>
+        <w:ind w:left="360"/>
+        <w:rPr>
+          <w:color w:val="002060"/>
+          <w:szCs w:val="21"/>
+          <w:shd w:val="clear" w:color="auto" w:fill="FFFFFF"/>
+        </w:rPr>
+      </w:pPr>
+    </w:p>
+    <w:p>
+      <w:pPr>
+        <w:ind w:left="360"/>
+        <w:rPr>
+          <w:color w:val="002060"/>
+          <w:szCs w:val="21"/>
+          <w:shd w:val="clear" w:color="auto" w:fill="FFFFFF"/>
+        </w:rPr>
+      </w:pPr>
+    </w:p>
+    <w:p>
+      <w:pPr>
+        <w:ind w:left="360"/>
+        <w:rPr>
+          <w:color w:val="002060"/>
+          <w:szCs w:val="21"/>
+          <w:shd w:val="clear" w:color="auto" w:fill="FFFFFF"/>
+        </w:rPr>
+      </w:pPr>
+      <w:r>
+        <w:rPr>
+          <w:color w:val="002060"/>
+          <w:szCs w:val="21"/>
+          <w:shd w:val="clear" w:color="auto" w:fill="FFFFFF"/>
+        </w:rPr>
+        <w:t>After invoking Foursquare API to retrieve the list of hospitals another dataset has been created with the below attributes</w:t>
+      </w:r>
+    </w:p>
+    <w:p>
+      <w:pPr>
+        <w:ind w:left="360"/>
+        <w:rPr>
+          <w:b/>
+          <w:color w:val="002060"/>
+          <w:szCs w:val="21"/>
+          <w:u w:val="single"/>
+          <w:shd w:val="clear" w:color="auto" w:fill="FFFFFF"/>
+        </w:rPr>
+      </w:pPr>
+      <w:r>
+        <w:rPr>
+          <w:b/>
+          <w:color w:val="002060"/>
+          <w:szCs w:val="21"/>
+          <w:u w:val="single"/>
+          <w:shd w:val="clear" w:color="auto" w:fill="FFFFFF"/>
+        </w:rPr>
+        <w:t xml:space="preserve">Covid19 </w:t>
+      </w:r>
+      <w:r>
+        <w:rPr>
+          <w:b/>
+          <w:color w:val="002060"/>
+          <w:szCs w:val="21"/>
+          <w:u w:val="single"/>
+          <w:shd w:val="clear" w:color="auto" w:fill="FFFFFF"/>
+        </w:rPr>
+        <w:t xml:space="preserve">Hospital Info </w:t>
+      </w:r>
+      <w:r>
+        <w:rPr>
+          <w:b/>
+          <w:color w:val="002060"/>
+          <w:szCs w:val="21"/>
+          <w:u w:val="single"/>
+          <w:shd w:val="clear" w:color="auto" w:fill="FFFFFF"/>
+        </w:rPr>
+        <w:t xml:space="preserve"> </w:t>
+      </w:r>
+    </w:p>
+    <w:p>
+      <w:pPr>
+        <w:pStyle w:val="ListParagraph"/>
+        <w:numPr>
+          <w:ilvl w:val="0"/>
+          <w:numId w:val="7"/>
+        </w:numPr>
+        <w:rPr>
+          <w:color w:val="002060"/>
+          <w:szCs w:val="21"/>
+          <w:shd w:val="clear" w:color="auto" w:fill="FFFFFF"/>
+        </w:rPr>
+      </w:pPr>
+      <w:r>
+        <w:rPr>
+          <w:color w:val="002060"/>
+          <w:szCs w:val="21"/>
+          <w:shd w:val="clear" w:color="auto" w:fill="FFFFFF"/>
+        </w:rPr>
+        <w:t>State name</w:t>
+      </w:r>
+    </w:p>
+    <w:p>
+      <w:pPr>
+        <w:pStyle w:val="ListParagraph"/>
+        <w:numPr>
+          <w:ilvl w:val="0"/>
+          <w:numId w:val="7"/>
+        </w:numPr>
+        <w:rPr>
+          <w:color w:val="002060"/>
+          <w:szCs w:val="21"/>
+          <w:shd w:val="clear" w:color="auto" w:fill="FFFFFF"/>
+        </w:rPr>
+      </w:pPr>
+      <w:r>
+        <w:rPr>
+          <w:color w:val="002060"/>
+          <w:szCs w:val="21"/>
+          <w:shd w:val="clear" w:color="auto" w:fill="FFFFFF"/>
+        </w:rPr>
+        <w:t>Longitude</w:t>
+      </w:r>
+    </w:p>
+    <w:p>
+      <w:pPr>
+        <w:pStyle w:val="ListParagraph"/>
+        <w:numPr>
+          <w:ilvl w:val="0"/>
+          <w:numId w:val="7"/>
+        </w:numPr>
+        <w:rPr>
+          <w:color w:val="002060"/>
+          <w:szCs w:val="21"/>
+          <w:shd w:val="clear" w:color="auto" w:fill="FFFFFF"/>
+        </w:rPr>
+      </w:pPr>
+      <w:r>
+        <w:rPr>
+          <w:color w:val="002060"/>
+          <w:szCs w:val="21"/>
+          <w:shd w:val="clear" w:color="auto" w:fill="FFFFFF"/>
+        </w:rPr>
+        <w:t>Latitude</w:t>
+      </w:r>
+    </w:p>
+    <w:p>
+      <w:pPr>
+        <w:pStyle w:val="ListParagraph"/>
+        <w:numPr>
+          <w:ilvl w:val="0"/>
+          <w:numId w:val="7"/>
+        </w:numPr>
+        <w:rPr>
+          <w:color w:val="002060"/>
+          <w:szCs w:val="21"/>
+          <w:shd w:val="clear" w:color="auto" w:fill="FFFFFF"/>
+        </w:rPr>
+      </w:pPr>
+      <w:r>
+        <w:rPr>
+          <w:color w:val="002060"/>
+          <w:szCs w:val="21"/>
+          <w:shd w:val="clear" w:color="auto" w:fill="FFFFFF"/>
+        </w:rPr>
+        <w:t>Hospital Name</w:t>
+      </w:r>
+    </w:p>
+    <w:p>
+      <w:pPr>
+        <w:pStyle w:val="ListParagraph"/>
+        <w:numPr>
+          <w:ilvl w:val="0"/>
+          <w:numId w:val="7"/>
+        </w:numPr>
+        <w:rPr>
+          <w:color w:val="002060"/>
+          <w:szCs w:val="21"/>
+          <w:shd w:val="clear" w:color="auto" w:fill="FFFFFF"/>
+        </w:rPr>
+      </w:pPr>
+      <w:r>
+        <w:rPr>
+          <w:color w:val="002060"/>
+          <w:szCs w:val="21"/>
+          <w:shd w:val="clear" w:color="auto" w:fill="FFFFFF"/>
+        </w:rPr>
+        <w:t>Hospital Latitude</w:t>
+      </w:r>
+    </w:p>
+    <w:p>
+      <w:pPr>
+        <w:pStyle w:val="ListParagraph"/>
+        <w:numPr>
+          <w:ilvl w:val="0"/>
+          <w:numId w:val="7"/>
+        </w:numPr>
+        <w:rPr>
+          <w:color w:val="002060"/>
+          <w:szCs w:val="21"/>
+          <w:shd w:val="clear" w:color="auto" w:fill="FFFFFF"/>
+        </w:rPr>
+      </w:pPr>
+      <w:r>
+        <w:rPr>
+          <w:color w:val="002060"/>
+          <w:szCs w:val="21"/>
+          <w:shd w:val="clear" w:color="auto" w:fill="FFFFFF"/>
+        </w:rPr>
+        <w:t>Hospital Longitude</w:t>
+      </w:r>
+    </w:p>
+    <w:p>
+      <w:pPr>
+        <w:ind w:left="360"/>
+        <w:rPr>
+          <w:color w:val="002060"/>
+          <w:szCs w:val="21"/>
+          <w:shd w:val="clear" w:color="auto" w:fill="FFFFFF"/>
+        </w:rPr>
+      </w:pPr>
+      <w:r>
+        <w:rPr>
+          <w:color w:val="002060"/>
+          <w:szCs w:val="21"/>
+          <w:shd w:val="clear" w:color="auto" w:fill="FFFFFF"/>
+        </w:rPr>
+        <w:t xml:space="preserve">The above dataset can also be clubbed with the cluster information retrieved while performing the clustering </w:t>
+      </w:r>
+      <w:r>
+        <w:rPr>
+          <w:color w:val="002060"/>
+          <w:szCs w:val="21"/>
+          <w:shd w:val="clear" w:color="auto" w:fill="FFFFFF"/>
+        </w:rPr>
+        <w:t xml:space="preserve">on </w:t>
+      </w:r>
+      <w:r>
+        <w:rPr>
+          <w:b/>
+          <w:color w:val="002060"/>
+          <w:szCs w:val="21"/>
+          <w:u w:val="single"/>
+          <w:shd w:val="clear" w:color="auto" w:fill="FFFFFF"/>
+        </w:rPr>
+        <w:t xml:space="preserve">Covid19 Full </w:t>
+      </w:r>
+      <w:r>
+        <w:rPr>
+          <w:b/>
+          <w:color w:val="002060"/>
+          <w:szCs w:val="21"/>
+          <w:u w:val="single"/>
+          <w:shd w:val="clear" w:color="auto" w:fill="FFFFFF"/>
+        </w:rPr>
+        <w:t>Stat</w:t>
+      </w:r>
+      <w:r>
+        <w:rPr>
+          <w:color w:val="002060"/>
+          <w:szCs w:val="21"/>
+          <w:shd w:val="clear" w:color="auto" w:fill="FFFFFF"/>
+        </w:rPr>
+        <w:t>. This merging will create the below DB which can then further used</w:t>
+      </w:r>
+      <w:r>
+        <w:rPr>
+          <w:color w:val="002060"/>
+          <w:szCs w:val="21"/>
+          <w:shd w:val="clear" w:color="auto" w:fill="FFFFFF"/>
+        </w:rPr>
+        <w:t xml:space="preserve"> for visualizing the hospitals on Map.</w:t>
+      </w:r>
+    </w:p>
+    <w:p>
+      <w:pPr>
+        <w:ind w:left="360"/>
+        <w:rPr>
+          <w:b/>
+          <w:color w:val="002060"/>
+          <w:szCs w:val="21"/>
+          <w:u w:val="single"/>
+          <w:shd w:val="clear" w:color="auto" w:fill="FFFFFF"/>
+        </w:rPr>
+      </w:pPr>
+      <w:r>
+        <w:rPr>
+          <w:b/>
+          <w:color w:val="002060"/>
+          <w:szCs w:val="21"/>
+          <w:u w:val="single"/>
+          <w:shd w:val="clear" w:color="auto" w:fill="FFFFFF"/>
+        </w:rPr>
+        <w:t xml:space="preserve">Covid19 </w:t>
+      </w:r>
+      <w:r>
+        <w:rPr>
+          <w:b/>
+          <w:color w:val="002060"/>
+          <w:szCs w:val="21"/>
+          <w:u w:val="single"/>
+          <w:shd w:val="clear" w:color="auto" w:fill="FFFFFF"/>
+        </w:rPr>
+        <w:t xml:space="preserve">Hospital Clusters </w:t>
+      </w:r>
+      <w:r>
+        <w:rPr>
+          <w:b/>
+          <w:color w:val="002060"/>
+          <w:szCs w:val="21"/>
+          <w:u w:val="single"/>
+          <w:shd w:val="clear" w:color="auto" w:fill="FFFFFF"/>
+        </w:rPr>
+        <w:t xml:space="preserve"> </w:t>
+      </w:r>
+    </w:p>
+    <w:p>
+      <w:pPr>
+        <w:pStyle w:val="ListParagraph"/>
+        <w:numPr>
+          <w:ilvl w:val="0"/>
+          <w:numId w:val="7"/>
+        </w:numPr>
+        <w:rPr>
+          <w:color w:val="002060"/>
+          <w:szCs w:val="21"/>
+          <w:shd w:val="clear" w:color="auto" w:fill="FFFFFF"/>
+        </w:rPr>
+      </w:pPr>
+      <w:r>
+        <w:rPr>
+          <w:color w:val="002060"/>
+          <w:szCs w:val="21"/>
+          <w:shd w:val="clear" w:color="auto" w:fill="FFFFFF"/>
+        </w:rPr>
+        <w:t>State name</w:t>
+      </w:r>
+    </w:p>
+    <w:p>
+      <w:pPr>
+        <w:pStyle w:val="ListParagraph"/>
+        <w:numPr>
+          <w:ilvl w:val="0"/>
+          <w:numId w:val="7"/>
+        </w:numPr>
+        <w:rPr>
+          <w:color w:val="002060"/>
+          <w:szCs w:val="21"/>
+          <w:shd w:val="clear" w:color="auto" w:fill="FFFFFF"/>
+        </w:rPr>
+      </w:pPr>
+      <w:r>
+        <w:rPr>
+          <w:color w:val="002060"/>
+          <w:szCs w:val="21"/>
+          <w:shd w:val="clear" w:color="auto" w:fill="FFFFFF"/>
+        </w:rPr>
+        <w:t>Longitude</w:t>
+      </w:r>
+    </w:p>
+    <w:p>
+      <w:pPr>
+        <w:pStyle w:val="ListParagraph"/>
+        <w:numPr>
+          <w:ilvl w:val="0"/>
+          <w:numId w:val="7"/>
+        </w:numPr>
+        <w:rPr>
+          <w:color w:val="002060"/>
+          <w:szCs w:val="21"/>
+          <w:shd w:val="clear" w:color="auto" w:fill="FFFFFF"/>
+        </w:rPr>
+      </w:pPr>
+      <w:r>
+        <w:rPr>
+          <w:color w:val="002060"/>
+          <w:szCs w:val="21"/>
+          <w:shd w:val="clear" w:color="auto" w:fill="FFFFFF"/>
+        </w:rPr>
+        <w:t>Latitude</w:t>
+      </w:r>
+    </w:p>
+    <w:p>
+      <w:pPr>
+        <w:pStyle w:val="ListParagraph"/>
+        <w:numPr>
+          <w:ilvl w:val="0"/>
+          <w:numId w:val="7"/>
+        </w:numPr>
+        <w:rPr>
+          <w:color w:val="002060"/>
+          <w:szCs w:val="21"/>
+          <w:shd w:val="clear" w:color="auto" w:fill="FFFFFF"/>
+        </w:rPr>
+      </w:pPr>
+      <w:r>
+        <w:rPr>
+          <w:color w:val="002060"/>
+          <w:szCs w:val="21"/>
+          <w:shd w:val="clear" w:color="auto" w:fill="FFFFFF"/>
+        </w:rPr>
+        <w:t>Hospital Name</w:t>
+      </w:r>
+    </w:p>
+    <w:p>
+      <w:pPr>
+        <w:pStyle w:val="ListParagraph"/>
+        <w:numPr>
+          <w:ilvl w:val="0"/>
+          <w:numId w:val="7"/>
+        </w:numPr>
+        <w:rPr>
+          <w:color w:val="002060"/>
+          <w:szCs w:val="21"/>
+          <w:shd w:val="clear" w:color="auto" w:fill="FFFFFF"/>
+        </w:rPr>
+      </w:pPr>
+      <w:r>
+        <w:rPr>
+          <w:color w:val="002060"/>
+          <w:szCs w:val="21"/>
+          <w:shd w:val="clear" w:color="auto" w:fill="FFFFFF"/>
+        </w:rPr>
+        <w:t>Hospital Latitude</w:t>
+      </w:r>
+    </w:p>
+    <w:p>
+      <w:pPr>
+        <w:pStyle w:val="ListParagraph"/>
+        <w:numPr>
+          <w:ilvl w:val="0"/>
+          <w:numId w:val="7"/>
+        </w:numPr>
+        <w:rPr>
+          <w:color w:val="002060"/>
+          <w:szCs w:val="21"/>
+          <w:shd w:val="clear" w:color="auto" w:fill="FFFFFF"/>
+        </w:rPr>
+      </w:pPr>
+      <w:r>
+        <w:rPr>
+          <w:color w:val="002060"/>
+          <w:szCs w:val="21"/>
+          <w:shd w:val="clear" w:color="auto" w:fill="FFFFFF"/>
+        </w:rPr>
+        <w:t>Hospital Longitude</w:t>
+      </w:r>
+    </w:p>
+    <w:p>
+      <w:pPr>
+        <w:pStyle w:val="ListParagraph"/>
+        <w:numPr>
+          <w:ilvl w:val="0"/>
+          <w:numId w:val="7"/>
+        </w:numPr>
+        <w:rPr>
+          <w:color w:val="002060"/>
+          <w:szCs w:val="21"/>
+          <w:shd w:val="clear" w:color="auto" w:fill="FFFFFF"/>
+        </w:rPr>
+      </w:pPr>
+      <w:r>
+        <w:rPr>
+          <w:color w:val="002060"/>
+          <w:szCs w:val="21"/>
+          <w:shd w:val="clear" w:color="auto" w:fill="FFFFFF"/>
+        </w:rPr>
+        <w:t>Clusters</w:t>
       </w:r>
     </w:p>
     <w:p>
@@ -1152,15 +1843,7 @@
           <w:szCs w:val="21"/>
           <w:shd w:val="clear" w:color="auto" w:fill="FFFFFF"/>
         </w:rPr>
-        <w:t>% Confirmed</w:t>
-      </w:r>
-      <w:r>
-        <w:rPr>
-          <w:color w:val="002060"/>
-          <w:szCs w:val="21"/>
-          <w:shd w:val="clear" w:color="auto" w:fill="FFFFFF"/>
-        </w:rPr>
-        <w:t xml:space="preserve"> = </w:t>
+        <w:t xml:space="preserve">% Confirmed = </w:t>
       </w:r>
       <w:r>
         <w:rPr>
@@ -1190,15 +1873,7 @@
           <w:szCs w:val="21"/>
           <w:shd w:val="clear" w:color="auto" w:fill="FFFFFF"/>
         </w:rPr>
-        <w:t>% Active</w:t>
-      </w:r>
-      <w:r>
-        <w:rPr>
-          <w:color w:val="002060"/>
-          <w:szCs w:val="21"/>
-          <w:shd w:val="clear" w:color="auto" w:fill="FFFFFF"/>
-        </w:rPr>
-        <w:t xml:space="preserve"> = </w:t>
+        <w:t xml:space="preserve">% Active = </w:t>
       </w:r>
       <w:r>
         <w:rPr>
@@ -1228,15 +1903,7 @@
           <w:szCs w:val="21"/>
           <w:shd w:val="clear" w:color="auto" w:fill="FFFFFF"/>
         </w:rPr>
-        <w:t>% Recovered</w:t>
-      </w:r>
-      <w:r>
-        <w:rPr>
-          <w:color w:val="002060"/>
-          <w:szCs w:val="21"/>
-          <w:shd w:val="clear" w:color="auto" w:fill="FFFFFF"/>
-        </w:rPr>
-        <w:t xml:space="preserve"> = </w:t>
+        <w:t xml:space="preserve">% Recovered = </w:t>
       </w:r>
       <w:r>
         <w:rPr>
@@ -1266,15 +1933,7 @@
           <w:szCs w:val="21"/>
           <w:shd w:val="clear" w:color="auto" w:fill="FFFFFF"/>
         </w:rPr>
-        <w:t xml:space="preserve">% Death  </w:t>
-      </w:r>
-      <w:r>
-        <w:rPr>
-          <w:color w:val="002060"/>
-          <w:szCs w:val="21"/>
-          <w:shd w:val="clear" w:color="auto" w:fill="FFFFFF"/>
-        </w:rPr>
-        <w:t xml:space="preserve">= </w:t>
+        <w:t xml:space="preserve">% Death  = </w:t>
       </w:r>
       <w:r>
         <w:rPr>
@@ -1307,7 +1966,174 @@
           <w:szCs w:val="21"/>
           <w:shd w:val="clear" w:color="auto" w:fill="FFFFFF"/>
         </w:rPr>
-        <w:t xml:space="preserve">clusters can be formed. Once the clusters </w:t>
+        <w:t xml:space="preserve">clusters can be formed. Once the clusters are created, we can use </w:t>
+      </w:r>
+      <w:r>
+        <w:rPr>
+          <w:color w:val="002060"/>
+          <w:szCs w:val="21"/>
+          <w:shd w:val="clear" w:color="auto" w:fill="FFFFFF"/>
+        </w:rPr>
+        <w:t>Choropleth</w:t>
+      </w:r>
+      <w:r>
+        <w:rPr>
+          <w:color w:val="002060"/>
+          <w:szCs w:val="21"/>
+          <w:shd w:val="clear" w:color="auto" w:fill="FFFFFF"/>
+        </w:rPr>
+        <w:t xml:space="preserve"> to represent them in the India Map.</w:t>
+      </w:r>
+    </w:p>
+    <w:p>
+      <w:pPr>
+        <w:contextualSpacing/>
+        <w:rPr>
+          <w:b/>
+          <w:color w:val="002060"/>
+          <w:szCs w:val="21"/>
+          <w:u w:val="single"/>
+          <w:shd w:val="clear" w:color="auto" w:fill="FFFFFF"/>
+        </w:rPr>
+      </w:pPr>
+      <w:r>
+        <w:rPr>
+          <w:b/>
+          <w:color w:val="002060"/>
+          <w:szCs w:val="21"/>
+          <w:u w:val="single"/>
+          <w:shd w:val="clear" w:color="auto" w:fill="FFFFFF"/>
+        </w:rPr>
+        <w:t>Part 2</w:t>
+      </w:r>
+    </w:p>
+    <w:p>
+      <w:pPr>
+        <w:contextualSpacing/>
+        <w:rPr>
+          <w:color w:val="002060"/>
+          <w:szCs w:val="21"/>
+          <w:shd w:val="clear" w:color="auto" w:fill="FFFFFF"/>
+        </w:rPr>
+      </w:pPr>
+      <w:r>
+        <w:rPr>
+          <w:color w:val="002060"/>
+          <w:szCs w:val="21"/>
+          <w:shd w:val="clear" w:color="auto" w:fill="FFFFFF"/>
+        </w:rPr>
+        <w:t>This is slightly difficult compare to Part 1. In order to solve this we should first use the Foursquare API with Venues</w:t>
+      </w:r>
+      <w:r>
+        <w:rPr>
+          <w:color w:val="002060"/>
+          <w:szCs w:val="21"/>
+          <w:shd w:val="clear" w:color="auto" w:fill="FFFFFF"/>
+        </w:rPr>
+        <w:t>/Search</w:t>
+      </w:r>
+      <w:r>
+        <w:rPr>
+          <w:color w:val="002060"/>
+          <w:szCs w:val="21"/>
+          <w:shd w:val="clear" w:color="auto" w:fill="FFFFFF"/>
+        </w:rPr>
+        <w:t xml:space="preserve"> </w:t>
+      </w:r>
+      <w:r>
+        <w:rPr>
+          <w:color w:val="002060"/>
+          <w:szCs w:val="21"/>
+          <w:shd w:val="clear" w:color="auto" w:fill="FFFFFF"/>
+        </w:rPr>
+        <w:t>and then invoke the API with the Category ID = ‘</w:t>
+      </w:r>
+      <w:r>
+        <w:rPr>
+          <w:color w:val="002060"/>
+          <w:szCs w:val="21"/>
+          <w:shd w:val="clear" w:color="auto" w:fill="FFFFFF"/>
+        </w:rPr>
+        <w:t>4bf58dd8d48988d196941735</w:t>
+      </w:r>
+      <w:r>
+        <w:rPr>
+          <w:color w:val="002060"/>
+          <w:szCs w:val="21"/>
+          <w:shd w:val="clear" w:color="auto" w:fill="FFFFFF"/>
+        </w:rPr>
+        <w:t>’ to retrieve the list of hospitals present in the state.</w:t>
+      </w:r>
+    </w:p>
+    <w:p>
+      <w:pPr>
+        <w:contextualSpacing/>
+        <w:rPr>
+          <w:color w:val="002060"/>
+          <w:szCs w:val="21"/>
+          <w:shd w:val="clear" w:color="auto" w:fill="FFFFFF"/>
+        </w:rPr>
+      </w:pPr>
+      <w:r>
+        <w:rPr>
+          <w:color w:val="002060"/>
+          <w:szCs w:val="21"/>
+          <w:shd w:val="clear" w:color="auto" w:fill="FFFFFF"/>
+        </w:rPr>
+        <w:lastRenderedPageBreak/>
+        <w:t xml:space="preserve">The same information can then grouped by State to get an indicated count on Number of Hospitals accorss the state. A barchart can then be formed to represent the state wise comparison. </w:t>
+      </w:r>
+    </w:p>
+    <w:p>
+      <w:pPr>
+        <w:pStyle w:val="Heading1"/>
+        <w:numPr>
+          <w:ilvl w:val="0"/>
+          <w:numId w:val="3"/>
+        </w:numPr>
+      </w:pPr>
+      <w:r>
+        <w:t>Full Solution and Analysis</w:t>
+      </w:r>
+    </w:p>
+    <w:p>
+      <w:pPr>
+        <w:contextualSpacing/>
+        <w:rPr>
+          <w:b/>
+          <w:color w:val="002060"/>
+          <w:szCs w:val="21"/>
+          <w:u w:val="single"/>
+          <w:shd w:val="clear" w:color="auto" w:fill="FFFFFF"/>
+        </w:rPr>
+      </w:pPr>
+      <w:r>
+        <w:rPr>
+          <w:b/>
+          <w:color w:val="002060"/>
+          <w:szCs w:val="21"/>
+          <w:u w:val="single"/>
+          <w:shd w:val="clear" w:color="auto" w:fill="FFFFFF"/>
+        </w:rPr>
+        <w:t>Part 1</w:t>
+      </w:r>
+    </w:p>
+    <w:p>
+      <w:pPr>
+        <w:contextualSpacing/>
+        <w:rPr>
+          <w:color w:val="002060"/>
+          <w:szCs w:val="21"/>
+          <w:shd w:val="clear" w:color="auto" w:fill="FFFFFF"/>
+        </w:rPr>
+      </w:pPr>
+      <w:r>
+        <w:rPr>
+          <w:color w:val="002060"/>
+          <w:szCs w:val="21"/>
+          <w:shd w:val="clear" w:color="auto" w:fill="FFFFFF"/>
+        </w:rPr>
+        <w:t xml:space="preserve">A quick map plotting indicates the below distribution of </w:t>
       </w:r>
       <w:proofErr w:type="gramStart"/>
       <w:r>
@@ -1316,7 +2142,7 @@
           <w:szCs w:val="21"/>
           <w:shd w:val="clear" w:color="auto" w:fill="FFFFFF"/>
         </w:rPr>
-        <w:t>are created</w:t>
+        <w:t>%</w:t>
       </w:r>
       <w:proofErr w:type="gramEnd"/>
       <w:r>
@@ -1325,96 +2151,1271 @@
           <w:szCs w:val="21"/>
           <w:shd w:val="clear" w:color="auto" w:fill="FFFFFF"/>
         </w:rPr>
-        <w:t xml:space="preserve">, we can use </w:t>
-      </w:r>
-      <w:r>
-        <w:rPr>
-          <w:color w:val="002060"/>
-          <w:szCs w:val="21"/>
-          <w:shd w:val="clear" w:color="auto" w:fill="FFFFFF"/>
-        </w:rPr>
-        <w:t>Choropleth</w:t>
-      </w:r>
-      <w:r>
-        <w:rPr>
-          <w:color w:val="002060"/>
-          <w:szCs w:val="21"/>
-          <w:shd w:val="clear" w:color="auto" w:fill="FFFFFF"/>
-        </w:rPr>
-        <w:t xml:space="preserve"> to represent them in the India Map.</w:t>
+        <w:t xml:space="preserve"> confirmed, Active, recovered and death cases in India. Visualization clearly shows that the state</w:t>
+      </w:r>
+      <w:r>
+        <w:rPr>
+          <w:color w:val="002060"/>
+          <w:szCs w:val="21"/>
+          <w:shd w:val="clear" w:color="auto" w:fill="FFFFFF"/>
+        </w:rPr>
+        <w:t>s</w:t>
+      </w:r>
+      <w:r>
+        <w:rPr>
+          <w:color w:val="002060"/>
+          <w:szCs w:val="21"/>
+          <w:shd w:val="clear" w:color="auto" w:fill="FFFFFF"/>
+        </w:rPr>
+        <w:t xml:space="preserve"> </w:t>
+      </w:r>
+      <w:proofErr w:type="gramStart"/>
+      <w:r>
+        <w:rPr>
+          <w:color w:val="002060"/>
+          <w:szCs w:val="21"/>
+          <w:shd w:val="clear" w:color="auto" w:fill="FFFFFF"/>
+        </w:rPr>
+        <w:t>like</w:t>
+      </w:r>
+      <w:proofErr w:type="gramEnd"/>
+      <w:r>
+        <w:rPr>
+          <w:color w:val="002060"/>
+          <w:szCs w:val="21"/>
+          <w:shd w:val="clear" w:color="auto" w:fill="FFFFFF"/>
+        </w:rPr>
+        <w:t xml:space="preserve"> Maharashtra, Gujrat and Rajasthan are worst impacted in terms of %confirmed and %active cases. Whereas most of the states also shows a moderate (30%-50%) and good</w:t>
+      </w:r>
+      <w:r>
+        <w:rPr>
+          <w:color w:val="002060"/>
+          <w:szCs w:val="21"/>
+          <w:shd w:val="clear" w:color="auto" w:fill="FFFFFF"/>
+        </w:rPr>
+        <w:t xml:space="preserve"> (55%-70%) recovery </w:t>
+      </w:r>
+      <w:r>
+        <w:rPr>
+          <w:color w:val="002060"/>
+          <w:szCs w:val="21"/>
+          <w:shd w:val="clear" w:color="auto" w:fill="FFFFFF"/>
+        </w:rPr>
+        <w:t>rate</w:t>
+      </w:r>
+      <w:r>
+        <w:rPr>
+          <w:color w:val="002060"/>
+          <w:szCs w:val="21"/>
+          <w:shd w:val="clear" w:color="auto" w:fill="FFFFFF"/>
+        </w:rPr>
+        <w:t>.</w:t>
+      </w:r>
+      <w:r>
+        <w:rPr>
+          <w:color w:val="002060"/>
+          <w:szCs w:val="21"/>
+          <w:shd w:val="clear" w:color="auto" w:fill="FFFFFF"/>
+        </w:rPr>
+        <w:t xml:space="preserve"> </w:t>
       </w:r>
     </w:p>
     <w:p>
       <w:pPr>
         <w:contextualSpacing/>
         <w:rPr>
+          <w:color w:val="002060"/>
+          <w:szCs w:val="21"/>
+          <w:shd w:val="clear" w:color="auto" w:fill="FFFFFF"/>
+        </w:rPr>
+      </w:pPr>
+      <w:r>
+        <w:rPr>
+          <w:color w:val="002060"/>
+          <w:szCs w:val="21"/>
+          <w:shd w:val="clear" w:color="auto" w:fill="FFFFFF"/>
+        </w:rPr>
+        <w:t xml:space="preserve">In terms of death WB being the worst with death </w:t>
+      </w:r>
+      <w:proofErr w:type="gramStart"/>
+      <w:r>
+        <w:rPr>
+          <w:color w:val="002060"/>
+          <w:szCs w:val="21"/>
+          <w:shd w:val="clear" w:color="auto" w:fill="FFFFFF"/>
+        </w:rPr>
+        <w:t>%</w:t>
+      </w:r>
+      <w:proofErr w:type="gramEnd"/>
+      <w:r>
+        <w:rPr>
+          <w:color w:val="002060"/>
+          <w:szCs w:val="21"/>
+          <w:shd w:val="clear" w:color="auto" w:fill="FFFFFF"/>
+        </w:rPr>
+        <w:t xml:space="preserve"> 6%-9%, which is higher than most of the other states mostly having death % 1-5% which is almost at per India’s average.</w:t>
+      </w:r>
+    </w:p>
+    <w:p>
+      <w:pPr>
+        <w:contextualSpacing/>
+        <w:rPr>
+          <w:color w:val="002060"/>
+          <w:szCs w:val="21"/>
+          <w:shd w:val="clear" w:color="auto" w:fill="FFFFFF"/>
+        </w:rPr>
+      </w:pPr>
+    </w:p>
+    <w:p>
+      <w:pPr>
+        <w:contextualSpacing/>
+        <w:rPr>
+          <w:color w:val="002060"/>
+          <w:szCs w:val="21"/>
+          <w:shd w:val="clear" w:color="auto" w:fill="FFFFFF"/>
+        </w:rPr>
+      </w:pPr>
+      <w:r>
+        <w:rPr>
+          <w:noProof/>
+          <w:color w:val="002060"/>
+          <w:szCs w:val="21"/>
+          <w:shd w:val="clear" w:color="auto" w:fill="FFFFFF"/>
+        </w:rPr>
+        <w:drawing>
+          <wp:inline distT="0" distB="0" distL="0" distR="0">
+            <wp:extent cx="5935980" cy="3573780"/>
+            <wp:effectExtent l="0" t="0" r="7620" b="7620"/>
+            <wp:docPr id="1" name="Picture 1"/>
+            <wp:cNvGraphicFramePr>
+              <a:graphicFrameLocks xmlns:a="http://schemas.openxmlformats.org/drawingml/2006/main" noChangeAspect="1"/>
+            </wp:cNvGraphicFramePr>
+            <a:graphic xmlns:a="http://schemas.openxmlformats.org/drawingml/2006/main">
+              <a:graphicData uri="http://schemas.openxmlformats.org/drawingml/2006/picture">
+                <pic:pic xmlns:pic="http://schemas.openxmlformats.org/drawingml/2006/picture">
+                  <pic:nvPicPr>
+                    <pic:cNvPr id="0" name="Picture 1"/>
+                    <pic:cNvPicPr>
+                      <a:picLocks noChangeAspect="1" noChangeArrowheads="1"/>
+                    </pic:cNvPicPr>
+                  </pic:nvPicPr>
+                  <pic:blipFill>
+                    <a:blip r:embed="rId9">
+                      <a:extLst>
+                        <a:ext uri="{28A0092B-C50C-407E-A947-70E740481C1C}">
+                          <a14:useLocalDpi xmlns:a14="http://schemas.microsoft.com/office/drawing/2010/main" val="0"/>
+                        </a:ext>
+                      </a:extLst>
+                    </a:blip>
+                    <a:srcRect/>
+                    <a:stretch>
+                      <a:fillRect/>
+                    </a:stretch>
+                  </pic:blipFill>
+                  <pic:spPr bwMode="auto">
+                    <a:xfrm>
+                      <a:off x="0" y="0"/>
+                      <a:ext cx="5935980" cy="3573780"/>
+                    </a:xfrm>
+                    <a:prstGeom prst="rect">
+                      <a:avLst/>
+                    </a:prstGeom>
+                    <a:noFill/>
+                    <a:ln>
+                      <a:noFill/>
+                    </a:ln>
+                  </pic:spPr>
+                </pic:pic>
+              </a:graphicData>
+            </a:graphic>
+          </wp:inline>
+        </w:drawing>
+      </w:r>
+    </w:p>
+    <w:p>
+      <w:pPr>
+        <w:contextualSpacing/>
+        <w:rPr>
+          <w:color w:val="002060"/>
+          <w:szCs w:val="21"/>
+          <w:shd w:val="clear" w:color="auto" w:fill="FFFFFF"/>
+        </w:rPr>
+      </w:pPr>
+    </w:p>
+    <w:p>
+      <w:pPr>
+        <w:contextualSpacing/>
+        <w:rPr>
+          <w:color w:val="002060"/>
+          <w:szCs w:val="21"/>
+          <w:shd w:val="clear" w:color="auto" w:fill="FFFFFF"/>
+        </w:rPr>
+      </w:pPr>
+    </w:p>
+    <w:p>
+      <w:pPr>
+        <w:contextualSpacing/>
+        <w:rPr>
+          <w:color w:val="002060"/>
+          <w:szCs w:val="21"/>
+          <w:shd w:val="clear" w:color="auto" w:fill="FFFFFF"/>
+        </w:rPr>
+      </w:pPr>
+    </w:p>
+    <w:p>
+      <w:pPr>
+        <w:contextualSpacing/>
+        <w:rPr>
+          <w:color w:val="002060"/>
+          <w:szCs w:val="21"/>
+          <w:shd w:val="clear" w:color="auto" w:fill="FFFFFF"/>
+        </w:rPr>
+      </w:pPr>
+    </w:p>
+    <w:p>
+      <w:pPr>
+        <w:contextualSpacing/>
+        <w:rPr>
+          <w:color w:val="002060"/>
+          <w:szCs w:val="21"/>
+          <w:shd w:val="clear" w:color="auto" w:fill="FFFFFF"/>
+        </w:rPr>
+      </w:pPr>
+      <w:r>
+        <w:rPr>
+          <w:noProof/>
+          <w:color w:val="002060"/>
+          <w:szCs w:val="21"/>
+          <w:shd w:val="clear" w:color="auto" w:fill="FFFFFF"/>
+        </w:rPr>
+        <w:lastRenderedPageBreak/>
+        <w:drawing>
+          <wp:inline distT="0" distB="0" distL="0" distR="0">
+            <wp:extent cx="5943600" cy="3505200"/>
+            <wp:effectExtent l="0" t="0" r="0" b="0"/>
+            <wp:docPr id="2" name="Picture 2"/>
+            <wp:cNvGraphicFramePr>
+              <a:graphicFrameLocks xmlns:a="http://schemas.openxmlformats.org/drawingml/2006/main" noChangeAspect="1"/>
+            </wp:cNvGraphicFramePr>
+            <a:graphic xmlns:a="http://schemas.openxmlformats.org/drawingml/2006/main">
+              <a:graphicData uri="http://schemas.openxmlformats.org/drawingml/2006/picture">
+                <pic:pic xmlns:pic="http://schemas.openxmlformats.org/drawingml/2006/picture">
+                  <pic:nvPicPr>
+                    <pic:cNvPr id="0" name="Picture 2"/>
+                    <pic:cNvPicPr>
+                      <a:picLocks noChangeAspect="1" noChangeArrowheads="1"/>
+                    </pic:cNvPicPr>
+                  </pic:nvPicPr>
+                  <pic:blipFill>
+                    <a:blip r:embed="rId10">
+                      <a:extLst>
+                        <a:ext uri="{28A0092B-C50C-407E-A947-70E740481C1C}">
+                          <a14:useLocalDpi xmlns:a14="http://schemas.microsoft.com/office/drawing/2010/main" val="0"/>
+                        </a:ext>
+                      </a:extLst>
+                    </a:blip>
+                    <a:srcRect/>
+                    <a:stretch>
+                      <a:fillRect/>
+                    </a:stretch>
+                  </pic:blipFill>
+                  <pic:spPr bwMode="auto">
+                    <a:xfrm>
+                      <a:off x="0" y="0"/>
+                      <a:ext cx="5943600" cy="3505200"/>
+                    </a:xfrm>
+                    <a:prstGeom prst="rect">
+                      <a:avLst/>
+                    </a:prstGeom>
+                    <a:noFill/>
+                    <a:ln>
+                      <a:noFill/>
+                    </a:ln>
+                  </pic:spPr>
+                </pic:pic>
+              </a:graphicData>
+            </a:graphic>
+          </wp:inline>
+        </w:drawing>
+      </w:r>
+    </w:p>
+    <w:p>
+      <w:pPr>
+        <w:contextualSpacing/>
+        <w:rPr>
+          <w:color w:val="002060"/>
+          <w:szCs w:val="21"/>
+          <w:shd w:val="clear" w:color="auto" w:fill="FFFFFF"/>
+        </w:rPr>
+      </w:pPr>
+    </w:p>
+    <w:p>
+      <w:pPr>
+        <w:contextualSpacing/>
+        <w:rPr>
+          <w:color w:val="002060"/>
+          <w:szCs w:val="21"/>
+          <w:shd w:val="clear" w:color="auto" w:fill="FFFFFF"/>
+        </w:rPr>
+      </w:pPr>
+      <w:r>
+        <w:rPr>
+          <w:noProof/>
+          <w:color w:val="002060"/>
+          <w:szCs w:val="21"/>
+          <w:shd w:val="clear" w:color="auto" w:fill="FFFFFF"/>
+        </w:rPr>
+        <w:drawing>
+          <wp:inline distT="0" distB="0" distL="0" distR="0">
+            <wp:extent cx="5935980" cy="3208020"/>
+            <wp:effectExtent l="0" t="0" r="7620" b="0"/>
+            <wp:docPr id="3" name="Picture 3"/>
+            <wp:cNvGraphicFramePr>
+              <a:graphicFrameLocks xmlns:a="http://schemas.openxmlformats.org/drawingml/2006/main" noChangeAspect="1"/>
+            </wp:cNvGraphicFramePr>
+            <a:graphic xmlns:a="http://schemas.openxmlformats.org/drawingml/2006/main">
+              <a:graphicData uri="http://schemas.openxmlformats.org/drawingml/2006/picture">
+                <pic:pic xmlns:pic="http://schemas.openxmlformats.org/drawingml/2006/picture">
+                  <pic:nvPicPr>
+                    <pic:cNvPr id="0" name="Picture 3"/>
+                    <pic:cNvPicPr>
+                      <a:picLocks noChangeAspect="1" noChangeArrowheads="1"/>
+                    </pic:cNvPicPr>
+                  </pic:nvPicPr>
+                  <pic:blipFill>
+                    <a:blip r:embed="rId11">
+                      <a:extLst>
+                        <a:ext uri="{28A0092B-C50C-407E-A947-70E740481C1C}">
+                          <a14:useLocalDpi xmlns:a14="http://schemas.microsoft.com/office/drawing/2010/main" val="0"/>
+                        </a:ext>
+                      </a:extLst>
+                    </a:blip>
+                    <a:srcRect/>
+                    <a:stretch>
+                      <a:fillRect/>
+                    </a:stretch>
+                  </pic:blipFill>
+                  <pic:spPr bwMode="auto">
+                    <a:xfrm>
+                      <a:off x="0" y="0"/>
+                      <a:ext cx="5935980" cy="3208020"/>
+                    </a:xfrm>
+                    <a:prstGeom prst="rect">
+                      <a:avLst/>
+                    </a:prstGeom>
+                    <a:noFill/>
+                    <a:ln>
+                      <a:noFill/>
+                    </a:ln>
+                  </pic:spPr>
+                </pic:pic>
+              </a:graphicData>
+            </a:graphic>
+          </wp:inline>
+        </w:drawing>
+      </w:r>
+    </w:p>
+    <w:p>
+      <w:pPr>
+        <w:contextualSpacing/>
+        <w:rPr>
+          <w:color w:val="002060"/>
+          <w:szCs w:val="21"/>
+          <w:shd w:val="clear" w:color="auto" w:fill="FFFFFF"/>
+        </w:rPr>
+      </w:pPr>
+    </w:p>
+    <w:p>
+      <w:pPr>
+        <w:contextualSpacing/>
+        <w:rPr>
+          <w:color w:val="002060"/>
+          <w:szCs w:val="21"/>
+          <w:shd w:val="clear" w:color="auto" w:fill="FFFFFF"/>
+        </w:rPr>
+      </w:pPr>
+    </w:p>
+    <w:p>
+      <w:pPr>
+        <w:contextualSpacing/>
+        <w:rPr>
+          <w:color w:val="002060"/>
+          <w:szCs w:val="21"/>
+          <w:shd w:val="clear" w:color="auto" w:fill="FFFFFF"/>
+        </w:rPr>
+      </w:pPr>
+    </w:p>
+    <w:p>
+      <w:pPr>
+        <w:contextualSpacing/>
+        <w:rPr>
+          <w:color w:val="002060"/>
+          <w:szCs w:val="21"/>
+          <w:shd w:val="clear" w:color="auto" w:fill="FFFFFF"/>
+        </w:rPr>
+      </w:pPr>
+      <w:r>
+        <w:rPr>
+          <w:noProof/>
+          <w:color w:val="002060"/>
+          <w:szCs w:val="21"/>
+          <w:shd w:val="clear" w:color="auto" w:fill="FFFFFF"/>
+        </w:rPr>
+        <w:lastRenderedPageBreak/>
+        <w:drawing>
+          <wp:inline distT="0" distB="0" distL="0" distR="0">
+            <wp:extent cx="5943600" cy="3192780"/>
+            <wp:effectExtent l="0" t="0" r="0" b="7620"/>
+            <wp:docPr id="4" name="Picture 4"/>
+            <wp:cNvGraphicFramePr>
+              <a:graphicFrameLocks xmlns:a="http://schemas.openxmlformats.org/drawingml/2006/main" noChangeAspect="1"/>
+            </wp:cNvGraphicFramePr>
+            <a:graphic xmlns:a="http://schemas.openxmlformats.org/drawingml/2006/main">
+              <a:graphicData uri="http://schemas.openxmlformats.org/drawingml/2006/picture">
+                <pic:pic xmlns:pic="http://schemas.openxmlformats.org/drawingml/2006/picture">
+                  <pic:nvPicPr>
+                    <pic:cNvPr id="0" name="Picture 4"/>
+                    <pic:cNvPicPr>
+                      <a:picLocks noChangeAspect="1" noChangeArrowheads="1"/>
+                    </pic:cNvPicPr>
+                  </pic:nvPicPr>
+                  <pic:blipFill>
+                    <a:blip r:embed="rId12">
+                      <a:extLst>
+                        <a:ext uri="{28A0092B-C50C-407E-A947-70E740481C1C}">
+                          <a14:useLocalDpi xmlns:a14="http://schemas.microsoft.com/office/drawing/2010/main" val="0"/>
+                        </a:ext>
+                      </a:extLst>
+                    </a:blip>
+                    <a:srcRect/>
+                    <a:stretch>
+                      <a:fillRect/>
+                    </a:stretch>
+                  </pic:blipFill>
+                  <pic:spPr bwMode="auto">
+                    <a:xfrm>
+                      <a:off x="0" y="0"/>
+                      <a:ext cx="5943600" cy="3192780"/>
+                    </a:xfrm>
+                    <a:prstGeom prst="rect">
+                      <a:avLst/>
+                    </a:prstGeom>
+                    <a:noFill/>
+                    <a:ln>
+                      <a:noFill/>
+                    </a:ln>
+                  </pic:spPr>
+                </pic:pic>
+              </a:graphicData>
+            </a:graphic>
+          </wp:inline>
+        </w:drawing>
+      </w:r>
+    </w:p>
+    <w:p>
+      <w:pPr>
+        <w:contextualSpacing/>
+        <w:rPr>
+          <w:color w:val="002060"/>
+          <w:szCs w:val="21"/>
+          <w:shd w:val="clear" w:color="auto" w:fill="FFFFFF"/>
+        </w:rPr>
+      </w:pPr>
+    </w:p>
+    <w:p>
+      <w:pPr>
+        <w:contextualSpacing/>
+        <w:rPr>
+          <w:color w:val="002060"/>
+          <w:szCs w:val="21"/>
+          <w:shd w:val="clear" w:color="auto" w:fill="FFFFFF"/>
+        </w:rPr>
+      </w:pPr>
+      <w:r>
+        <w:rPr>
+          <w:color w:val="002060"/>
+          <w:szCs w:val="21"/>
+          <w:shd w:val="clear" w:color="auto" w:fill="FFFFFF"/>
+        </w:rPr>
+        <w:t>C</w:t>
+      </w:r>
+      <w:r>
+        <w:rPr>
+          <w:color w:val="002060"/>
+          <w:szCs w:val="21"/>
+          <w:shd w:val="clear" w:color="auto" w:fill="FFFFFF"/>
+        </w:rPr>
+        <w:t xml:space="preserve">lustering </w:t>
+      </w:r>
+      <w:r>
+        <w:rPr>
+          <w:color w:val="002060"/>
+          <w:szCs w:val="21"/>
+          <w:shd w:val="clear" w:color="auto" w:fill="FFFFFF"/>
+        </w:rPr>
+        <w:t xml:space="preserve">mean </w:t>
+      </w:r>
+      <w:r>
+        <w:rPr>
+          <w:color w:val="002060"/>
+          <w:szCs w:val="21"/>
+          <w:shd w:val="clear" w:color="auto" w:fill="FFFFFF"/>
+        </w:rPr>
+        <w:t xml:space="preserve">analysis shows </w:t>
+      </w:r>
+      <w:r>
+        <w:rPr>
+          <w:color w:val="002060"/>
+          <w:szCs w:val="21"/>
+          <w:shd w:val="clear" w:color="auto" w:fill="FFFFFF"/>
+        </w:rPr>
+        <w:t>the</w:t>
+      </w:r>
+      <w:r>
+        <w:rPr>
+          <w:color w:val="002060"/>
+          <w:szCs w:val="21"/>
+          <w:shd w:val="clear" w:color="auto" w:fill="FFFFFF"/>
+        </w:rPr>
+        <w:t xml:space="preserve"> below</w:t>
+      </w:r>
+      <w:r>
+        <w:rPr>
+          <w:color w:val="002060"/>
+          <w:szCs w:val="21"/>
+          <w:shd w:val="clear" w:color="auto" w:fill="FFFFFF"/>
+        </w:rPr>
+        <w:t xml:space="preserve">, </w:t>
+      </w:r>
+      <w:r>
+        <w:rPr>
+          <w:color w:val="002060"/>
+          <w:szCs w:val="21"/>
+          <w:shd w:val="clear" w:color="auto" w:fill="FFFFFF"/>
+        </w:rPr>
+        <w:t xml:space="preserve">on </w:t>
+      </w:r>
+      <w:r>
+        <w:rPr>
+          <w:color w:val="002060"/>
+          <w:szCs w:val="21"/>
+          <w:shd w:val="clear" w:color="auto" w:fill="FFFFFF"/>
+        </w:rPr>
+        <w:t>each</w:t>
+      </w:r>
+      <w:r>
+        <w:rPr>
+          <w:color w:val="002060"/>
+          <w:szCs w:val="21"/>
+          <w:shd w:val="clear" w:color="auto" w:fill="FFFFFF"/>
+        </w:rPr>
+        <w:t xml:space="preserve"> clusters separately below has been revealed</w:t>
+      </w:r>
+    </w:p>
+    <w:p>
+      <w:pPr>
+        <w:contextualSpacing/>
+        <w:rPr>
+          <w:color w:val="002060"/>
+          <w:szCs w:val="21"/>
+          <w:shd w:val="clear" w:color="auto" w:fill="FFFFFF"/>
+        </w:rPr>
+      </w:pPr>
+    </w:p>
+    <w:p>
+      <w:pPr>
+        <w:contextualSpacing/>
+        <w:rPr>
+          <w:color w:val="002060"/>
+          <w:szCs w:val="21"/>
+          <w:shd w:val="clear" w:color="auto" w:fill="FFFFFF"/>
+        </w:rPr>
+      </w:pPr>
+      <w:r>
+        <w:rPr>
           <w:b/>
           <w:color w:val="002060"/>
           <w:szCs w:val="21"/>
+          <w:shd w:val="clear" w:color="auto" w:fill="FFFFFF"/>
+        </w:rPr>
+        <w:t>Cluster 0,2</w:t>
+      </w:r>
+      <w:r>
+        <w:rPr>
+          <w:b/>
+          <w:color w:val="002060"/>
+          <w:szCs w:val="21"/>
+          <w:shd w:val="clear" w:color="auto" w:fill="FFFFFF"/>
+        </w:rPr>
+        <w:t>:</w:t>
+      </w:r>
+      <w:r>
+        <w:rPr>
+          <w:color w:val="002060"/>
+          <w:szCs w:val="21"/>
+          <w:shd w:val="clear" w:color="auto" w:fill="FFFFFF"/>
+        </w:rPr>
+        <w:t xml:space="preserve"> Group of 10 states on total where average Recovery % has been far better which helps reducing the active %.Cluster 2 comprises of the set of small states where the testing % is not very good hence both Confirmed &amp; active % are very low.</w:t>
+      </w:r>
+    </w:p>
+    <w:p>
+      <w:pPr>
+        <w:contextualSpacing/>
+        <w:rPr>
+          <w:color w:val="002060"/>
+          <w:szCs w:val="21"/>
+          <w:shd w:val="clear" w:color="auto" w:fill="FFFFFF"/>
+        </w:rPr>
+      </w:pPr>
+      <w:r>
+        <w:rPr>
+          <w:b/>
+          <w:color w:val="002060"/>
+          <w:szCs w:val="21"/>
+          <w:shd w:val="clear" w:color="auto" w:fill="FFFFFF"/>
+        </w:rPr>
+        <w:t>Cluster 1,</w:t>
+      </w:r>
+      <w:r>
+        <w:rPr>
+          <w:b/>
+          <w:color w:val="002060"/>
+          <w:szCs w:val="21"/>
+          <w:shd w:val="clear" w:color="auto" w:fill="FFFFFF"/>
+        </w:rPr>
+        <w:t xml:space="preserve"> </w:t>
+      </w:r>
+      <w:r>
+        <w:rPr>
+          <w:b/>
+          <w:color w:val="002060"/>
+          <w:szCs w:val="21"/>
+          <w:shd w:val="clear" w:color="auto" w:fill="FFFFFF"/>
+        </w:rPr>
+        <w:t>3</w:t>
+      </w:r>
+      <w:r>
+        <w:rPr>
+          <w:b/>
+          <w:color w:val="002060"/>
+          <w:szCs w:val="21"/>
+          <w:shd w:val="clear" w:color="auto" w:fill="FFFFFF"/>
+        </w:rPr>
+        <w:t>:</w:t>
+      </w:r>
+      <w:r>
+        <w:rPr>
+          <w:color w:val="002060"/>
+          <w:szCs w:val="21"/>
+          <w:shd w:val="clear" w:color="auto" w:fill="FFFFFF"/>
+        </w:rPr>
+        <w:t xml:space="preserve"> Groups 20 states on total where testing count is good which results slightly </w:t>
+      </w:r>
+      <w:r>
+        <w:rPr>
+          <w:color w:val="002060"/>
+          <w:szCs w:val="21"/>
+          <w:shd w:val="clear" w:color="auto" w:fill="FFFFFF"/>
+        </w:rPr>
+        <w:t>high-confirmed</w:t>
+      </w:r>
+      <w:r>
+        <w:rPr>
+          <w:color w:val="002060"/>
+          <w:szCs w:val="21"/>
+          <w:shd w:val="clear" w:color="auto" w:fill="FFFFFF"/>
+        </w:rPr>
+        <w:t xml:space="preserve"> cases and moderate recovery %.</w:t>
+      </w:r>
+    </w:p>
+    <w:p>
+      <w:pPr>
+        <w:contextualSpacing/>
+        <w:rPr>
+          <w:color w:val="002060"/>
+          <w:szCs w:val="21"/>
+          <w:shd w:val="clear" w:color="auto" w:fill="FFFFFF"/>
+        </w:rPr>
+      </w:pPr>
+    </w:p>
+    <w:p>
+      <w:pPr>
+        <w:contextualSpacing/>
+        <w:rPr>
+          <w:color w:val="002060"/>
+          <w:szCs w:val="21"/>
+          <w:shd w:val="clear" w:color="auto" w:fill="FFFFFF"/>
+        </w:rPr>
+      </w:pPr>
+      <w:r>
+        <w:rPr>
+          <w:noProof/>
+          <w:color w:val="002060"/>
+          <w:szCs w:val="21"/>
+          <w:shd w:val="clear" w:color="auto" w:fill="FFFFFF"/>
+        </w:rPr>
+        <w:drawing>
+          <wp:inline distT="0" distB="0" distL="0" distR="0">
+            <wp:extent cx="4046220" cy="1424940"/>
+            <wp:effectExtent l="0" t="0" r="0" b="3810"/>
+            <wp:docPr id="6" name="Picture 6"/>
+            <wp:cNvGraphicFramePr>
+              <a:graphicFrameLocks xmlns:a="http://schemas.openxmlformats.org/drawingml/2006/main" noChangeAspect="1"/>
+            </wp:cNvGraphicFramePr>
+            <a:graphic xmlns:a="http://schemas.openxmlformats.org/drawingml/2006/main">
+              <a:graphicData uri="http://schemas.openxmlformats.org/drawingml/2006/picture">
+                <pic:pic xmlns:pic="http://schemas.openxmlformats.org/drawingml/2006/picture">
+                  <pic:nvPicPr>
+                    <pic:cNvPr id="0" name="Picture 6"/>
+                    <pic:cNvPicPr>
+                      <a:picLocks noChangeAspect="1" noChangeArrowheads="1"/>
+                    </pic:cNvPicPr>
+                  </pic:nvPicPr>
+                  <pic:blipFill>
+                    <a:blip r:embed="rId13">
+                      <a:extLst>
+                        <a:ext uri="{28A0092B-C50C-407E-A947-70E740481C1C}">
+                          <a14:useLocalDpi xmlns:a14="http://schemas.microsoft.com/office/drawing/2010/main" val="0"/>
+                        </a:ext>
+                      </a:extLst>
+                    </a:blip>
+                    <a:srcRect/>
+                    <a:stretch>
+                      <a:fillRect/>
+                    </a:stretch>
+                  </pic:blipFill>
+                  <pic:spPr bwMode="auto">
+                    <a:xfrm>
+                      <a:off x="0" y="0"/>
+                      <a:ext cx="4046220" cy="1424940"/>
+                    </a:xfrm>
+                    <a:prstGeom prst="rect">
+                      <a:avLst/>
+                    </a:prstGeom>
+                    <a:noFill/>
+                    <a:ln>
+                      <a:noFill/>
+                    </a:ln>
+                  </pic:spPr>
+                </pic:pic>
+              </a:graphicData>
+            </a:graphic>
+          </wp:inline>
+        </w:drawing>
+      </w:r>
+    </w:p>
+    <w:p>
+      <w:pPr>
+        <w:contextualSpacing/>
+        <w:rPr>
+          <w:color w:val="002060"/>
+          <w:szCs w:val="21"/>
+          <w:shd w:val="clear" w:color="auto" w:fill="FFFFFF"/>
+        </w:rPr>
+      </w:pPr>
+    </w:p>
+    <w:p>
+      <w:pPr>
+        <w:contextualSpacing/>
+        <w:rPr>
+          <w:color w:val="002060"/>
+          <w:szCs w:val="21"/>
+          <w:shd w:val="clear" w:color="auto" w:fill="FFFFFF"/>
+        </w:rPr>
+      </w:pPr>
+    </w:p>
+    <w:p>
+      <w:pPr>
+        <w:contextualSpacing/>
+        <w:rPr>
+          <w:color w:val="002060"/>
+          <w:szCs w:val="21"/>
+          <w:shd w:val="clear" w:color="auto" w:fill="FFFFFF"/>
+        </w:rPr>
+      </w:pPr>
+    </w:p>
+    <w:p>
+      <w:pPr>
+        <w:contextualSpacing/>
+        <w:rPr>
+          <w:color w:val="002060"/>
+          <w:szCs w:val="21"/>
+          <w:shd w:val="clear" w:color="auto" w:fill="FFFFFF"/>
+        </w:rPr>
+      </w:pPr>
+    </w:p>
+    <w:p>
+      <w:pPr>
+        <w:contextualSpacing/>
+        <w:rPr>
+          <w:color w:val="002060"/>
+          <w:szCs w:val="21"/>
+          <w:shd w:val="clear" w:color="auto" w:fill="FFFFFF"/>
+        </w:rPr>
+      </w:pPr>
+    </w:p>
+    <w:p>
+      <w:pPr>
+        <w:contextualSpacing/>
+        <w:rPr>
+          <w:color w:val="002060"/>
+          <w:szCs w:val="21"/>
+          <w:shd w:val="clear" w:color="auto" w:fill="FFFFFF"/>
+        </w:rPr>
+      </w:pPr>
+    </w:p>
+    <w:p>
+      <w:pPr>
+        <w:contextualSpacing/>
+        <w:rPr>
+          <w:color w:val="002060"/>
+          <w:szCs w:val="21"/>
+          <w:shd w:val="clear" w:color="auto" w:fill="FFFFFF"/>
+        </w:rPr>
+      </w:pPr>
+    </w:p>
+    <w:p>
+      <w:pPr>
+        <w:contextualSpacing/>
+        <w:rPr>
+          <w:color w:val="002060"/>
+          <w:szCs w:val="21"/>
+          <w:shd w:val="clear" w:color="auto" w:fill="FFFFFF"/>
+        </w:rPr>
+      </w:pPr>
+    </w:p>
+    <w:p>
+      <w:pPr>
+        <w:contextualSpacing/>
+        <w:rPr>
+          <w:color w:val="002060"/>
+          <w:szCs w:val="21"/>
+          <w:shd w:val="clear" w:color="auto" w:fill="FFFFFF"/>
+        </w:rPr>
+      </w:pPr>
+      <w:r>
+        <w:rPr>
+          <w:color w:val="002060"/>
+          <w:szCs w:val="21"/>
+          <w:shd w:val="clear" w:color="auto" w:fill="FFFFFF"/>
+        </w:rPr>
+        <w:lastRenderedPageBreak/>
+        <w:t xml:space="preserve">As part of further analysis, have tried to </w:t>
+      </w:r>
+      <w:r>
+        <w:rPr>
+          <w:color w:val="002060"/>
+          <w:szCs w:val="21"/>
+          <w:shd w:val="clear" w:color="auto" w:fill="FFFFFF"/>
+        </w:rPr>
+        <w:t>represent</w:t>
+      </w:r>
+      <w:r>
+        <w:rPr>
+          <w:color w:val="002060"/>
+          <w:szCs w:val="21"/>
+          <w:shd w:val="clear" w:color="auto" w:fill="FFFFFF"/>
+        </w:rPr>
+        <w:t xml:space="preserve"> the clusters in the map, which shows below.</w:t>
+      </w:r>
+    </w:p>
+    <w:p>
+      <w:pPr>
+        <w:contextualSpacing/>
+        <w:rPr>
+          <w:color w:val="002060"/>
+          <w:szCs w:val="21"/>
+          <w:shd w:val="clear" w:color="auto" w:fill="FFFFFF"/>
+        </w:rPr>
+      </w:pPr>
+      <w:r>
+        <w:rPr>
+          <w:noProof/>
+          <w:color w:val="002060"/>
+          <w:szCs w:val="21"/>
+          <w:shd w:val="clear" w:color="auto" w:fill="FFFFFF"/>
+        </w:rPr>
+        <w:drawing>
+          <wp:inline distT="0" distB="0" distL="0" distR="0">
+            <wp:extent cx="5943600" cy="3962400"/>
+            <wp:effectExtent l="0" t="0" r="0" b="0"/>
+            <wp:docPr id="5" name="Picture 5"/>
+            <wp:cNvGraphicFramePr>
+              <a:graphicFrameLocks xmlns:a="http://schemas.openxmlformats.org/drawingml/2006/main" noChangeAspect="1"/>
+            </wp:cNvGraphicFramePr>
+            <a:graphic xmlns:a="http://schemas.openxmlformats.org/drawingml/2006/main">
+              <a:graphicData uri="http://schemas.openxmlformats.org/drawingml/2006/picture">
+                <pic:pic xmlns:pic="http://schemas.openxmlformats.org/drawingml/2006/picture">
+                  <pic:nvPicPr>
+                    <pic:cNvPr id="0" name="Picture 5"/>
+                    <pic:cNvPicPr>
+                      <a:picLocks noChangeAspect="1" noChangeArrowheads="1"/>
+                    </pic:cNvPicPr>
+                  </pic:nvPicPr>
+                  <pic:blipFill>
+                    <a:blip r:embed="rId14">
+                      <a:extLst>
+                        <a:ext uri="{28A0092B-C50C-407E-A947-70E740481C1C}">
+                          <a14:useLocalDpi xmlns:a14="http://schemas.microsoft.com/office/drawing/2010/main" val="0"/>
+                        </a:ext>
+                      </a:extLst>
+                    </a:blip>
+                    <a:srcRect/>
+                    <a:stretch>
+                      <a:fillRect/>
+                    </a:stretch>
+                  </pic:blipFill>
+                  <pic:spPr bwMode="auto">
+                    <a:xfrm>
+                      <a:off x="0" y="0"/>
+                      <a:ext cx="5943600" cy="3962400"/>
+                    </a:xfrm>
+                    <a:prstGeom prst="rect">
+                      <a:avLst/>
+                    </a:prstGeom>
+                    <a:noFill/>
+                    <a:ln>
+                      <a:noFill/>
+                    </a:ln>
+                  </pic:spPr>
+                </pic:pic>
+              </a:graphicData>
+            </a:graphic>
+          </wp:inline>
+        </w:drawing>
+      </w:r>
+    </w:p>
+    <w:p>
+      <w:pPr>
+        <w:contextualSpacing/>
+        <w:rPr>
+          <w:color w:val="002060"/>
+          <w:szCs w:val="21"/>
+          <w:shd w:val="clear" w:color="auto" w:fill="FFFFFF"/>
+        </w:rPr>
+      </w:pPr>
+    </w:p>
+    <w:p>
+      <w:pPr>
+        <w:contextualSpacing/>
+        <w:rPr>
+          <w:color w:val="002060"/>
+          <w:szCs w:val="21"/>
+          <w:shd w:val="clear" w:color="auto" w:fill="FFFFFF"/>
+        </w:rPr>
+      </w:pPr>
+    </w:p>
+    <w:p>
+      <w:pPr>
+        <w:contextualSpacing/>
+        <w:rPr>
+          <w:b/>
+          <w:color w:val="002060"/>
+          <w:szCs w:val="21"/>
           <w:u w:val="single"/>
           <w:shd w:val="clear" w:color="auto" w:fill="FFFFFF"/>
         </w:rPr>
       </w:pPr>
+      <w:r>
+        <w:rPr>
+          <w:b/>
+          <w:color w:val="002060"/>
+          <w:szCs w:val="21"/>
+          <w:u w:val="single"/>
+          <w:shd w:val="clear" w:color="auto" w:fill="FFFFFF"/>
+        </w:rPr>
+        <w:t>Part 2</w:t>
+      </w:r>
+    </w:p>
+    <w:p>
+      <w:pPr>
+        <w:contextualSpacing/>
+        <w:rPr>
+          <w:color w:val="002060"/>
+          <w:szCs w:val="21"/>
+          <w:shd w:val="clear" w:color="auto" w:fill="FFFFFF"/>
+        </w:rPr>
+      </w:pPr>
+      <w:r>
+        <w:rPr>
+          <w:color w:val="002060"/>
+          <w:szCs w:val="21"/>
+          <w:shd w:val="clear" w:color="auto" w:fill="FFFFFF"/>
+        </w:rPr>
+        <w:t>Foursquare API with Venues/Search method has been used with the category ID = ‘</w:t>
+      </w:r>
+      <w:r>
+        <w:rPr>
+          <w:color w:val="002060"/>
+          <w:szCs w:val="21"/>
+          <w:shd w:val="clear" w:color="auto" w:fill="FFFFFF"/>
+        </w:rPr>
+        <w:t>4bf58dd8d48988d196941735</w:t>
+      </w:r>
+      <w:r>
+        <w:rPr>
+          <w:color w:val="002060"/>
+          <w:szCs w:val="21"/>
+          <w:shd w:val="clear" w:color="auto" w:fill="FFFFFF"/>
+        </w:rPr>
+        <w:t xml:space="preserve">’ </w:t>
+      </w:r>
+      <w:r>
+        <w:rPr>
+          <w:color w:val="002060"/>
+          <w:szCs w:val="21"/>
+          <w:shd w:val="clear" w:color="auto" w:fill="FFFFFF"/>
+        </w:rPr>
+        <w:t>(</w:t>
+      </w:r>
+      <w:r>
+        <w:rPr>
+          <w:color w:val="002060"/>
+          <w:szCs w:val="21"/>
+          <w:shd w:val="clear" w:color="auto" w:fill="FFFFFF"/>
+        </w:rPr>
+        <w:t xml:space="preserve">specifically </w:t>
+      </w:r>
+      <w:r>
+        <w:rPr>
+          <w:color w:val="002060"/>
+          <w:szCs w:val="21"/>
+          <w:shd w:val="clear" w:color="auto" w:fill="FFFFFF"/>
+        </w:rPr>
+        <w:t>represents the hospitals)</w:t>
+      </w:r>
+      <w:r>
+        <w:rPr>
+          <w:color w:val="002060"/>
+          <w:szCs w:val="21"/>
+          <w:shd w:val="clear" w:color="auto" w:fill="FFFFFF"/>
+        </w:rPr>
+        <w:t xml:space="preserve"> to retrieve the list of </w:t>
+      </w:r>
+      <w:r>
+        <w:rPr>
+          <w:color w:val="002060"/>
+          <w:szCs w:val="21"/>
+          <w:shd w:val="clear" w:color="auto" w:fill="FFFFFF"/>
+        </w:rPr>
+        <w:t xml:space="preserve">hospitals along with their latitude and longitude information available within the state. </w:t>
+      </w:r>
+    </w:p>
+    <w:p>
+      <w:pPr>
+        <w:contextualSpacing/>
+        <w:rPr>
+          <w:color w:val="002060"/>
+          <w:szCs w:val="21"/>
+          <w:shd w:val="clear" w:color="auto" w:fill="FFFFFF"/>
+        </w:rPr>
+      </w:pPr>
+      <w:r>
+        <w:rPr>
+          <w:color w:val="002060"/>
+          <w:szCs w:val="21"/>
+          <w:shd w:val="clear" w:color="auto" w:fill="FFFFFF"/>
+        </w:rPr>
+        <w:lastRenderedPageBreak/>
+        <w:t xml:space="preserve">A quick visualization shows </w:t>
+      </w:r>
+      <w:r>
+        <w:rPr>
+          <w:color w:val="002060"/>
+          <w:szCs w:val="21"/>
+          <w:shd w:val="clear" w:color="auto" w:fill="FFFFFF"/>
+        </w:rPr>
+        <w:t>that the number of hospitals are more for southern states (Karnataka/Kerala/Puducherry/Goa) than Northern States.</w:t>
+      </w:r>
+      <w:r>
+        <w:rPr>
+          <w:noProof/>
+          <w:color w:val="002060"/>
+          <w:szCs w:val="21"/>
+          <w:shd w:val="clear" w:color="auto" w:fill="FFFFFF"/>
+        </w:rPr>
+        <w:drawing>
+          <wp:inline distT="0" distB="0" distL="0" distR="0">
+            <wp:extent cx="5935980" cy="3810000"/>
+            <wp:effectExtent l="0" t="0" r="7620" b="0"/>
+            <wp:docPr id="7" name="Picture 7"/>
+            <wp:cNvGraphicFramePr>
+              <a:graphicFrameLocks xmlns:a="http://schemas.openxmlformats.org/drawingml/2006/main" noChangeAspect="1"/>
+            </wp:cNvGraphicFramePr>
+            <a:graphic xmlns:a="http://schemas.openxmlformats.org/drawingml/2006/main">
+              <a:graphicData uri="http://schemas.openxmlformats.org/drawingml/2006/picture">
+                <pic:pic xmlns:pic="http://schemas.openxmlformats.org/drawingml/2006/picture">
+                  <pic:nvPicPr>
+                    <pic:cNvPr id="0" name="Picture 7"/>
+                    <pic:cNvPicPr>
+                      <a:picLocks noChangeAspect="1" noChangeArrowheads="1"/>
+                    </pic:cNvPicPr>
+                  </pic:nvPicPr>
+                  <pic:blipFill>
+                    <a:blip r:embed="rId15">
+                      <a:extLst>
+                        <a:ext uri="{28A0092B-C50C-407E-A947-70E740481C1C}">
+                          <a14:useLocalDpi xmlns:a14="http://schemas.microsoft.com/office/drawing/2010/main" val="0"/>
+                        </a:ext>
+                      </a:extLst>
+                    </a:blip>
+                    <a:srcRect/>
+                    <a:stretch>
+                      <a:fillRect/>
+                    </a:stretch>
+                  </pic:blipFill>
+                  <pic:spPr bwMode="auto">
+                    <a:xfrm>
+                      <a:off x="0" y="0"/>
+                      <a:ext cx="5935980" cy="3810000"/>
+                    </a:xfrm>
+                    <a:prstGeom prst="rect">
+                      <a:avLst/>
+                    </a:prstGeom>
+                    <a:noFill/>
+                    <a:ln>
+                      <a:noFill/>
+                    </a:ln>
+                  </pic:spPr>
+                </pic:pic>
+              </a:graphicData>
+            </a:graphic>
+          </wp:inline>
+        </w:drawing>
+      </w:r>
+    </w:p>
+    <w:p>
+      <w:pPr>
+        <w:pStyle w:val="Heading1"/>
+        <w:numPr>
+          <w:ilvl w:val="0"/>
+          <w:numId w:val="3"/>
+        </w:numPr>
+      </w:pPr>
+      <w:r>
+        <w:t>Challenges</w:t>
+      </w:r>
+    </w:p>
+    <w:p>
+      <w:pPr>
+        <w:rPr>
+          <w:color w:val="002060"/>
+          <w:szCs w:val="21"/>
+          <w:shd w:val="clear" w:color="auto" w:fill="FFFFFF"/>
+        </w:rPr>
+      </w:pPr>
+      <w:r>
+        <w:rPr>
+          <w:color w:val="002060"/>
+          <w:szCs w:val="21"/>
+          <w:shd w:val="clear" w:color="auto" w:fill="FFFFFF"/>
+        </w:rPr>
+        <w:t>Foursquare API ‘s</w:t>
+      </w:r>
+      <w:r>
+        <w:rPr>
+          <w:color w:val="002060"/>
+          <w:szCs w:val="21"/>
+          <w:shd w:val="clear" w:color="auto" w:fill="FFFFFF"/>
+        </w:rPr>
+        <w:t xml:space="preserve"> </w:t>
+      </w:r>
+      <w:r>
+        <w:rPr>
+          <w:color w:val="002060"/>
+          <w:szCs w:val="21"/>
+          <w:shd w:val="clear" w:color="auto" w:fill="FFFFFF"/>
+        </w:rPr>
+        <w:t xml:space="preserve"> shows different number of hospitals with the slight change of latitude and longitude information, e.g. while invoking with the actual </w:t>
+      </w:r>
+      <w:proofErr w:type="spellStart"/>
+      <w:r>
+        <w:rPr>
+          <w:color w:val="002060"/>
+          <w:szCs w:val="21"/>
+          <w:shd w:val="clear" w:color="auto" w:fill="FFFFFF"/>
+        </w:rPr>
+        <w:t>lat</w:t>
+      </w:r>
+      <w:proofErr w:type="spellEnd"/>
+      <w:r>
+        <w:rPr>
+          <w:color w:val="002060"/>
+          <w:szCs w:val="21"/>
+          <w:shd w:val="clear" w:color="auto" w:fill="FFFFFF"/>
+        </w:rPr>
+        <w:t>, long (</w:t>
+      </w:r>
+      <w:r>
+        <w:rPr>
+          <w:color w:val="002060"/>
+          <w:szCs w:val="21"/>
+          <w:shd w:val="clear" w:color="auto" w:fill="FFFFFF"/>
+        </w:rPr>
+        <w:t>19.531932, 76.055457</w:t>
+      </w:r>
+      <w:r>
+        <w:rPr>
+          <w:color w:val="002060"/>
+          <w:szCs w:val="21"/>
+          <w:shd w:val="clear" w:color="auto" w:fill="FFFFFF"/>
+        </w:rPr>
+        <w:t xml:space="preserve">)  </w:t>
+      </w:r>
+      <w:r>
+        <w:rPr>
+          <w:color w:val="002060"/>
+          <w:szCs w:val="21"/>
+          <w:shd w:val="clear" w:color="auto" w:fill="FFFFFF"/>
+        </w:rPr>
+        <w:t>information for Maharashtra it returns 0 number of hospitals but return 7 hospital details while invoking with (19,76)</w:t>
+      </w:r>
+      <w:r>
+        <w:rPr>
+          <w:color w:val="002060"/>
+          <w:szCs w:val="21"/>
+          <w:shd w:val="clear" w:color="auto" w:fill="FFFFFF"/>
+        </w:rPr>
+        <w:t xml:space="preserve">. For </w:t>
+      </w:r>
+      <w:r>
+        <w:rPr>
+          <w:color w:val="002060"/>
+          <w:szCs w:val="21"/>
+          <w:shd w:val="clear" w:color="auto" w:fill="FFFFFF"/>
+        </w:rPr>
+        <w:t xml:space="preserve">analysis purpose we have always passed on the actual latitude and longitude information </w:t>
+      </w:r>
+      <w:r>
+        <w:rPr>
+          <w:color w:val="002060"/>
+          <w:szCs w:val="21"/>
+          <w:shd w:val="clear" w:color="auto" w:fill="FFFFFF"/>
+        </w:rPr>
+        <w:t>for st</w:t>
+      </w:r>
+      <w:r>
+        <w:rPr>
+          <w:color w:val="002060"/>
+          <w:szCs w:val="21"/>
+          <w:shd w:val="clear" w:color="auto" w:fill="FFFFFF"/>
+        </w:rPr>
+        <w:t>ates, so for this analysis this limitation has been a</w:t>
+      </w:r>
       <w:bookmarkStart w:id="0" w:name="_GoBack"/>
       <w:bookmarkEnd w:id="0"/>
       <w:r>
         <w:rPr>
-          <w:b/>
-          <w:color w:val="002060"/>
-          <w:szCs w:val="21"/>
-          <w:u w:val="single"/>
-          <w:shd w:val="clear" w:color="auto" w:fill="FFFFFF"/>
-        </w:rPr>
-        <w:t>Part 2</w:t>
+          <w:color w:val="002060"/>
+          <w:szCs w:val="21"/>
+          <w:shd w:val="clear" w:color="auto" w:fill="FFFFFF"/>
+        </w:rPr>
+        <w:t>ccepted.</w:t>
       </w:r>
     </w:p>
     <w:p>
       <w:pPr>
         <w:contextualSpacing/>
-        <w:rPr>
-          <w:color w:val="002060"/>
-          <w:szCs w:val="21"/>
-          <w:shd w:val="clear" w:color="auto" w:fill="FFFFFF"/>
-        </w:rPr>
-      </w:pPr>
-      <w:r>
-        <w:rPr>
-          <w:color w:val="002060"/>
-          <w:szCs w:val="21"/>
-          <w:shd w:val="clear" w:color="auto" w:fill="FFFFFF"/>
-        </w:rPr>
-        <w:t xml:space="preserve">This is slightly difficult compare to Part 1. In order to solve this we should first use the Foursquare API with get/Venues and then try to figure out some way to find categories that represents the hospitals. Once that </w:t>
-      </w:r>
-      <w:proofErr w:type="gramStart"/>
-      <w:r>
-        <w:rPr>
-          <w:color w:val="002060"/>
-          <w:szCs w:val="21"/>
-          <w:shd w:val="clear" w:color="auto" w:fill="FFFFFF"/>
-        </w:rPr>
-        <w:t>is found</w:t>
-      </w:r>
-      <w:proofErr w:type="gramEnd"/>
-      <w:r>
-        <w:rPr>
-          <w:color w:val="002060"/>
-          <w:szCs w:val="21"/>
-          <w:shd w:val="clear" w:color="auto" w:fill="FFFFFF"/>
-        </w:rPr>
-        <w:t xml:space="preserve"> then we can calculate the count on the state level and </w:t>
-      </w:r>
-      <w:r>
-        <w:rPr>
-          <w:color w:val="002060"/>
-          <w:szCs w:val="21"/>
-          <w:shd w:val="clear" w:color="auto" w:fill="FFFFFF"/>
-        </w:rPr>
-        <w:t>analyze further.</w:t>
-      </w:r>
-    </w:p>
-    <w:p>
-      <w:pPr>
-        <w:ind w:left="360"/>
         <w:rPr>
           <w:color w:val="002060"/>
           <w:szCs w:val="21"/>
@@ -2710,7 +4711,6 @@
     <w:name w:val="Hyperlink"/>
     <w:basedOn w:val="DefaultParagraphFont"/>
     <w:uiPriority w:val="99"/>
-    <w:semiHidden/>
     <w:unhideWhenUsed/>
     <w:rsid w:val="001A0396"/>
     <w:rPr>

</xml_diff>